<commit_message>
updated report for cp 1
</commit_message>
<xml_diff>
--- a/cp 1/reports/КП1.docx
+++ b/cp 1/reports/КП1.docx
@@ -314,7 +314,28 @@
           <w:b/>
           <w:sz w:val="36"/>
         </w:rPr>
-        <w:t>Моделювання систем</w:t>
+        <w:t>Комп’ютерне м</w:t>
+      </w:r>
+      <w:r>
+        <w:rPr>
+          <w:b/>
+          <w:sz w:val="36"/>
+        </w:rPr>
+        <w:t xml:space="preserve">оделювання </w:t>
+      </w:r>
+      <w:r>
+        <w:rPr>
+          <w:b/>
+          <w:sz w:val="36"/>
+        </w:rPr>
+        <w:t xml:space="preserve">дискретно-подійних </w:t>
+      </w:r>
+      <w:r>
+        <w:rPr>
+          <w:b/>
+          <w:sz w:val="36"/>
+        </w:rPr>
+        <w:t>систем</w:t>
       </w:r>
     </w:p>
     <w:p>
@@ -441,7 +462,19 @@
               <w:rPr>
                 <w:sz w:val="28"/>
               </w:rPr>
-              <w:t>ІП-15:</w:t>
+              <w:t>ІП-</w:t>
+            </w:r>
+            <w:r>
+              <w:rPr>
+                <w:sz w:val="28"/>
+              </w:rPr>
+              <w:t>21</w:t>
+            </w:r>
+            <w:r>
+              <w:rPr>
+                <w:sz w:val="28"/>
+              </w:rPr>
+              <w:t>:</w:t>
             </w:r>
           </w:p>
         </w:tc>
@@ -760,17 +793,6 @@
         <w:ind w:left="1913" w:right="2227"/>
         <w:jc w:val="center"/>
       </w:pPr>
-    </w:p>
-    <w:p>
-      <w:pPr>
-        <w:pStyle w:val="BodyText"/>
-        <w:spacing w:before="89" w:line="360" w:lineRule="auto"/>
-        <w:ind w:left="1913" w:right="2227"/>
-        <w:jc w:val="center"/>
-        <w:rPr>
-          <w:lang w:val="en-US"/>
-        </w:rPr>
-      </w:pPr>
       <w:r>
         <w:t>Київ</w:t>
       </w:r>
@@ -783,13 +805,10 @@
       <w:r>
         <w:t>202</w:t>
       </w:r>
-      <w:r>
-        <w:rPr>
-          <w:lang w:val="en-US"/>
-        </w:rPr>
-        <w:t>5</w:t>
-      </w:r>
       <w:bookmarkEnd w:id="0"/>
+      <w:r>
+        <w:t>6</w:t>
+      </w:r>
     </w:p>
     <w:p>
       <w:pPr>
@@ -1123,25 +1142,7 @@
           <w:sz w:val="28"/>
           <w:szCs w:val="28"/>
         </w:rPr>
-        <w:t xml:space="preserve"> можна створювати за допомогою вбудованого в мову програмування генератора випадкових чисел. Перевірити на відповідність </w:t>
-      </w:r>
-      <w:proofErr w:type="spellStart"/>
-      <w:r>
-        <w:rPr>
-          <w:iCs/>
-          <w:sz w:val="28"/>
-          <w:szCs w:val="28"/>
-        </w:rPr>
-        <w:t>експоненційному</w:t>
-      </w:r>
-      <w:proofErr w:type="spellEnd"/>
-      <w:r>
-        <w:rPr>
-          <w:iCs/>
-          <w:sz w:val="28"/>
-          <w:szCs w:val="28"/>
-        </w:rPr>
-        <w:t xml:space="preserve"> закону розподілу</w:t>
+        <w:t xml:space="preserve"> можна створювати за допомогою вбудованого в мову програмування генератора випадкових чисел. Перевірити на відповідність експоненційному закону розподілу</w:t>
       </w:r>
       <w:r>
         <w:rPr>
@@ -3048,9 +3049,9 @@
         </w:rPr>
         <w:lastRenderedPageBreak/>
         <w:drawing>
-          <wp:inline distT="0" distB="0" distL="0" distR="0" wp14:anchorId="3BF3DAEF" wp14:editId="6672CD13">
-            <wp:extent cx="5943600" cy="5762625"/>
-            <wp:effectExtent l="0" t="0" r="0" b="9525"/>
+          <wp:inline distT="0" distB="0" distL="0" distR="0" wp14:anchorId="144AD593" wp14:editId="47BB9859">
+            <wp:extent cx="5943600" cy="6651625"/>
+            <wp:effectExtent l="0" t="0" r="0" b="0"/>
             <wp:docPr id="1" name="Picture 1"/>
             <wp:cNvGraphicFramePr>
               <a:graphicFrameLocks xmlns:a="http://schemas.openxmlformats.org/drawingml/2006/main" noChangeAspect="1"/>
@@ -3071,7 +3072,7 @@
                   <pic:spPr>
                     <a:xfrm>
                       <a:off x="0" y="0"/>
-                      <a:ext cx="5943600" cy="5762625"/>
+                      <a:ext cx="5943600" cy="6651625"/>
                     </a:xfrm>
                     <a:prstGeom prst="rect">
                       <a:avLst/>
@@ -3195,17 +3196,11 @@
         <w:spacing w:line="360" w:lineRule="auto"/>
         <w:jc w:val="center"/>
         <w:rPr>
-          <w:noProof/>
-        </w:rPr>
-      </w:pPr>
-    </w:p>
-    <w:p>
-      <w:pPr>
-        <w:spacing w:line="360" w:lineRule="auto"/>
-        <w:jc w:val="center"/>
-        <w:rPr>
-          <w:sz w:val="28"/>
-          <w:szCs w:val="28"/>
+          <w:b/>
+          <w:bCs/>
+          <w:sz w:val="28"/>
+          <w:szCs w:val="28"/>
+          <w:lang w:val="en-US"/>
         </w:rPr>
       </w:pPr>
       <w:r>
@@ -3214,10 +3209,10 @@
         </w:rPr>
         <w:lastRenderedPageBreak/>
         <w:drawing>
-          <wp:inline distT="0" distB="0" distL="0" distR="0" wp14:anchorId="5C3425FD" wp14:editId="4DA19BE6">
-            <wp:extent cx="4714240" cy="6238875"/>
-            <wp:effectExtent l="0" t="0" r="0" b="9525"/>
-            <wp:docPr id="2" name="Picture 2"/>
+          <wp:inline distT="0" distB="0" distL="0" distR="0" wp14:anchorId="15844114" wp14:editId="48455F48">
+            <wp:extent cx="5007970" cy="7753350"/>
+            <wp:effectExtent l="0" t="0" r="2540" b="0"/>
+            <wp:docPr id="8" name="Picture 8"/>
             <wp:cNvGraphicFramePr>
               <a:graphicFrameLocks xmlns:a="http://schemas.openxmlformats.org/drawingml/2006/main" noChangeAspect="1"/>
             </wp:cNvGraphicFramePr>
@@ -3228,27 +3223,20 @@
                     <pic:cNvPr id="1" name=""/>
                     <pic:cNvPicPr/>
                   </pic:nvPicPr>
-                  <pic:blipFill rotWithShape="1">
+                  <pic:blipFill>
                     <a:blip r:embed="rId7"/>
-                    <a:srcRect b="21270"/>
-                    <a:stretch/>
+                    <a:stretch>
+                      <a:fillRect/>
+                    </a:stretch>
                   </pic:blipFill>
-                  <pic:spPr bwMode="auto">
+                  <pic:spPr>
                     <a:xfrm>
                       <a:off x="0" y="0"/>
-                      <a:ext cx="4722280" cy="6249515"/>
+                      <a:ext cx="5011130" cy="7758243"/>
                     </a:xfrm>
                     <a:prstGeom prst="rect">
                       <a:avLst/>
                     </a:prstGeom>
-                    <a:ln>
-                      <a:noFill/>
-                    </a:ln>
-                    <a:extLst>
-                      <a:ext uri="{53640926-AAD7-44D8-BBD7-CCE9431645EC}">
-                        <a14:shadowObscured xmlns:a14="http://schemas.microsoft.com/office/drawing/2010/main"/>
-                      </a:ext>
-                    </a:extLst>
                   </pic:spPr>
                 </pic:pic>
               </a:graphicData>
@@ -3271,21 +3259,14 @@
           <w:sz w:val="28"/>
           <w:szCs w:val="28"/>
         </w:rPr>
-        <w:t xml:space="preserve">Рисунок 2 – </w:t>
-      </w:r>
-      <w:r>
-        <w:rPr>
-          <w:sz w:val="28"/>
-          <w:szCs w:val="28"/>
-        </w:rPr>
-        <w:t>Р</w:t>
-      </w:r>
-      <w:r>
-        <w:rPr>
-          <w:sz w:val="28"/>
-          <w:szCs w:val="28"/>
-        </w:rPr>
-        <w:t xml:space="preserve">езультати виконання для генерації та візуалізації </w:t>
+        <w:t>Рисунок 2 – Код генерації</w:t>
+      </w:r>
+      <w:r>
+        <w:rPr>
+          <w:sz w:val="28"/>
+          <w:szCs w:val="28"/>
+        </w:rPr>
+        <w:t xml:space="preserve"> </w:t>
       </w:r>
       <w:proofErr w:type="spellStart"/>
       <w:r>
@@ -3301,28 +3282,25 @@
           <w:sz w:val="28"/>
           <w:szCs w:val="28"/>
         </w:rPr>
-        <w:t xml:space="preserve"> розподілу</w:t>
-      </w:r>
-    </w:p>
-    <w:p>
-      <w:pPr>
-        <w:spacing w:line="360" w:lineRule="auto"/>
-        <w:jc w:val="center"/>
-        <w:rPr>
-          <w:sz w:val="28"/>
-          <w:szCs w:val="28"/>
-        </w:rPr>
-      </w:pPr>
+        <w:t xml:space="preserve"> </w:t>
+      </w:r>
+      <w:r>
+        <w:rPr>
+          <w:sz w:val="28"/>
+          <w:szCs w:val="28"/>
+        </w:rPr>
+        <w:t>розподілу</w:t>
+      </w:r>
       <w:r>
         <w:rPr>
           <w:noProof/>
         </w:rPr>
         <w:lastRenderedPageBreak/>
         <w:drawing>
-          <wp:inline distT="0" distB="0" distL="0" distR="0" wp14:anchorId="07EF38ED" wp14:editId="63A087D9">
-            <wp:extent cx="5943600" cy="6339205"/>
-            <wp:effectExtent l="0" t="0" r="0" b="4445"/>
-            <wp:docPr id="3" name="Picture 3"/>
+          <wp:inline distT="0" distB="0" distL="0" distR="0" wp14:anchorId="60FC187D" wp14:editId="42445C76">
+            <wp:extent cx="5105400" cy="6315075"/>
+            <wp:effectExtent l="0" t="0" r="0" b="9525"/>
+            <wp:docPr id="9" name="Picture 9"/>
             <wp:cNvGraphicFramePr>
               <a:graphicFrameLocks xmlns:a="http://schemas.openxmlformats.org/drawingml/2006/main" noChangeAspect="1"/>
             </wp:cNvGraphicFramePr>
@@ -3342,7 +3320,7 @@
                   <pic:spPr>
                     <a:xfrm>
                       <a:off x="0" y="0"/>
-                      <a:ext cx="5943600" cy="6339205"/>
+                      <a:ext cx="5105400" cy="6315075"/>
                     </a:xfrm>
                     <a:prstGeom prst="rect">
                       <a:avLst/>
@@ -3369,106 +3347,14 @@
           <w:sz w:val="28"/>
           <w:szCs w:val="28"/>
         </w:rPr>
-        <w:t xml:space="preserve">Рисунок 3 </w:t>
-      </w:r>
-      <w:r>
-        <w:rPr>
-          <w:sz w:val="28"/>
-          <w:szCs w:val="28"/>
-        </w:rPr>
-        <w:t>–</w:t>
-      </w:r>
-      <w:r>
-        <w:rPr>
-          <w:sz w:val="28"/>
-          <w:szCs w:val="28"/>
-        </w:rPr>
-        <w:t xml:space="preserve"> </w:t>
-      </w:r>
-      <w:r>
-        <w:rPr>
-          <w:sz w:val="28"/>
-          <w:szCs w:val="28"/>
-        </w:rPr>
-        <w:t>А</w:t>
-      </w:r>
-      <w:r>
-        <w:rPr>
-          <w:sz w:val="28"/>
-          <w:szCs w:val="28"/>
-        </w:rPr>
-        <w:t xml:space="preserve">наліз </w:t>
-      </w:r>
-      <w:proofErr w:type="spellStart"/>
-      <w:r>
-        <w:rPr>
-          <w:sz w:val="28"/>
-          <w:szCs w:val="28"/>
-        </w:rPr>
-        <w:t>експоненційного</w:t>
-      </w:r>
-      <w:proofErr w:type="spellEnd"/>
-      <w:r>
-        <w:rPr>
-          <w:sz w:val="28"/>
-          <w:szCs w:val="28"/>
-        </w:rPr>
-        <w:t xml:space="preserve"> розподілу та перевірк</w:t>
-      </w:r>
-      <w:r>
-        <w:rPr>
-          <w:sz w:val="28"/>
-          <w:szCs w:val="28"/>
-        </w:rPr>
-        <w:t>а</w:t>
-      </w:r>
-      <w:r>
-        <w:rPr>
-          <w:sz w:val="28"/>
-          <w:szCs w:val="28"/>
-        </w:rPr>
-        <w:t xml:space="preserve"> відповідності критерію хі-квадрат (</w:t>
-      </w:r>
-      <m:oMath>
-        <m:sSup>
-          <m:sSupPr>
-            <m:ctrlPr>
-              <w:rPr>
-                <w:rFonts w:ascii="Cambria Math" w:hAnsi="Cambria Math"/>
-                <w:i/>
-                <w:sz w:val="28"/>
-                <w:szCs w:val="28"/>
-              </w:rPr>
-            </m:ctrlPr>
-          </m:sSupPr>
-          <m:e>
-            <m:r>
-              <w:rPr>
-                <w:rFonts w:ascii="Cambria Math" w:hAnsi="Cambria Math"/>
-                <w:sz w:val="28"/>
-                <w:szCs w:val="28"/>
-              </w:rPr>
-              <m:t>χ</m:t>
-            </m:r>
-          </m:e>
-          <m:sup>
-            <m:r>
-              <w:rPr>
-                <w:rFonts w:ascii="Cambria Math" w:hAnsi="Cambria Math"/>
-                <w:sz w:val="28"/>
-                <w:szCs w:val="28"/>
-              </w:rPr>
-              <m:t>2</m:t>
-            </m:r>
-          </m:sup>
-        </m:sSup>
-      </m:oMath>
-      <w:r>
-        <w:rPr>
-          <w:sz w:val="28"/>
-          <w:szCs w:val="28"/>
-        </w:rPr>
-        <w:t>)</w:t>
+        <w:t xml:space="preserve">Рисунок 3 – Код тестування та запуску </w:t>
+      </w:r>
+      <w:r>
+        <w:rPr>
+          <w:sz w:val="28"/>
+          <w:szCs w:val="28"/>
+        </w:rPr>
+        <w:t>генерації</w:t>
       </w:r>
     </w:p>
     <w:p>
@@ -3476,27 +3362,6 @@
         <w:spacing w:line="360" w:lineRule="auto"/>
         <w:jc w:val="center"/>
         <w:rPr>
-          <w:b/>
-          <w:bCs/>
-          <w:sz w:val="28"/>
-          <w:szCs w:val="28"/>
-        </w:rPr>
-      </w:pPr>
-      <w:r>
-        <w:rPr>
-          <w:b/>
-          <w:bCs/>
-          <w:sz w:val="28"/>
-          <w:szCs w:val="28"/>
-        </w:rPr>
-        <w:t>Нормальний закон розподілу</w:t>
-      </w:r>
-    </w:p>
-    <w:p>
-      <w:pPr>
-        <w:spacing w:line="360" w:lineRule="auto"/>
-        <w:jc w:val="center"/>
-        <w:rPr>
           <w:sz w:val="28"/>
           <w:szCs w:val="28"/>
         </w:rPr>
@@ -3507,10 +3372,26 @@
         </w:rPr>
         <w:lastRenderedPageBreak/>
         <w:drawing>
-          <wp:inline distT="0" distB="0" distL="0" distR="0" wp14:anchorId="308E2CE6" wp14:editId="2B2AFC04">
-            <wp:extent cx="5678829" cy="7924800"/>
-            <wp:effectExtent l="0" t="0" r="0" b="0"/>
-            <wp:docPr id="4" name="Picture 4"/>
+          <wp:anchor distT="0" distB="0" distL="114300" distR="114300" simplePos="0" relativeHeight="251658240" behindDoc="1" locked="0" layoutInCell="1" allowOverlap="1" wp14:anchorId="72E41B1E" wp14:editId="7383F224">
+            <wp:simplePos x="0" y="0"/>
+            <wp:positionH relativeFrom="column">
+              <wp:posOffset>952500</wp:posOffset>
+            </wp:positionH>
+            <wp:positionV relativeFrom="paragraph">
+              <wp:posOffset>0</wp:posOffset>
+            </wp:positionV>
+            <wp:extent cx="4032714" cy="5649202"/>
+            <wp:effectExtent l="0" t="0" r="6350" b="8890"/>
+            <wp:wrapTight wrapText="bothSides">
+              <wp:wrapPolygon edited="0">
+                <wp:start x="0" y="0"/>
+                <wp:lineTo x="0" y="21561"/>
+                <wp:lineTo x="21532" y="21561"/>
+                <wp:lineTo x="21532" y="0"/>
+                <wp:lineTo x="0" y="0"/>
+              </wp:wrapPolygon>
+            </wp:wrapTight>
+            <wp:docPr id="12" name="Picture 12"/>
             <wp:cNvGraphicFramePr>
               <a:graphicFrameLocks xmlns:a="http://schemas.openxmlformats.org/drawingml/2006/main" noChangeAspect="1"/>
             </wp:cNvGraphicFramePr>
@@ -3522,7 +3403,13 @@
                     <pic:cNvPicPr/>
                   </pic:nvPicPr>
                   <pic:blipFill>
-                    <a:blip r:embed="rId9"/>
+                    <a:blip r:embed="rId9">
+                      <a:extLst>
+                        <a:ext uri="{28A0092B-C50C-407E-A947-70E740481C1C}">
+                          <a14:useLocalDpi xmlns:a14="http://schemas.microsoft.com/office/drawing/2010/main" val="0"/>
+                        </a:ext>
+                      </a:extLst>
+                    </a:blip>
                     <a:stretch>
                       <a:fillRect/>
                     </a:stretch>
@@ -3530,7 +3417,7 @@
                   <pic:spPr>
                     <a:xfrm>
                       <a:off x="0" y="0"/>
-                      <a:ext cx="5684561" cy="7932799"/>
+                      <a:ext cx="4032714" cy="5649202"/>
                     </a:xfrm>
                     <a:prstGeom prst="rect">
                       <a:avLst/>
@@ -3539,7 +3426,13 @@
                 </pic:pic>
               </a:graphicData>
             </a:graphic>
-          </wp:inline>
+            <wp14:sizeRelH relativeFrom="margin">
+              <wp14:pctWidth>0</wp14:pctWidth>
+            </wp14:sizeRelH>
+            <wp14:sizeRelV relativeFrom="margin">
+              <wp14:pctHeight>0</wp14:pctHeight>
+            </wp14:sizeRelV>
+          </wp:anchor>
         </w:drawing>
       </w:r>
     </w:p>
@@ -3552,41 +3445,6 @@
           <w:szCs w:val="28"/>
         </w:rPr>
       </w:pPr>
-      <w:r>
-        <w:rPr>
-          <w:sz w:val="28"/>
-          <w:szCs w:val="28"/>
-        </w:rPr>
-        <w:t>Рисунок 4 – Г</w:t>
-      </w:r>
-      <w:r>
-        <w:rPr>
-          <w:sz w:val="28"/>
-          <w:szCs w:val="28"/>
-        </w:rPr>
-        <w:t>енераці</w:t>
-      </w:r>
-      <w:r>
-        <w:rPr>
-          <w:sz w:val="28"/>
-          <w:szCs w:val="28"/>
-        </w:rPr>
-        <w:t>я</w:t>
-      </w:r>
-      <w:r>
-        <w:rPr>
-          <w:sz w:val="28"/>
-          <w:szCs w:val="28"/>
-        </w:rPr>
-        <w:t xml:space="preserve"> нормального розподілу та його візуалізаці</w:t>
-      </w:r>
-      <w:r>
-        <w:rPr>
-          <w:sz w:val="28"/>
-          <w:szCs w:val="28"/>
-        </w:rPr>
-        <w:t>я</w:t>
-      </w:r>
     </w:p>
     <w:p>
       <w:pPr>
@@ -3597,16 +3455,191 @@
           <w:szCs w:val="28"/>
         </w:rPr>
       </w:pPr>
+    </w:p>
+    <w:p>
+      <w:pPr>
+        <w:spacing w:line="360" w:lineRule="auto"/>
+        <w:jc w:val="center"/>
+        <w:rPr>
+          <w:sz w:val="28"/>
+          <w:szCs w:val="28"/>
+        </w:rPr>
+      </w:pPr>
+    </w:p>
+    <w:p>
+      <w:pPr>
+        <w:spacing w:line="360" w:lineRule="auto"/>
+        <w:jc w:val="center"/>
+        <w:rPr>
+          <w:sz w:val="28"/>
+          <w:szCs w:val="28"/>
+        </w:rPr>
+      </w:pPr>
+    </w:p>
+    <w:p>
+      <w:pPr>
+        <w:spacing w:line="360" w:lineRule="auto"/>
+        <w:jc w:val="center"/>
+        <w:rPr>
+          <w:sz w:val="28"/>
+          <w:szCs w:val="28"/>
+        </w:rPr>
+      </w:pPr>
+    </w:p>
+    <w:p>
+      <w:pPr>
+        <w:spacing w:line="360" w:lineRule="auto"/>
+        <w:jc w:val="center"/>
+        <w:rPr>
+          <w:sz w:val="28"/>
+          <w:szCs w:val="28"/>
+        </w:rPr>
+      </w:pPr>
+    </w:p>
+    <w:p>
+      <w:pPr>
+        <w:spacing w:line="360" w:lineRule="auto"/>
+        <w:jc w:val="center"/>
+        <w:rPr>
+          <w:sz w:val="28"/>
+          <w:szCs w:val="28"/>
+        </w:rPr>
+      </w:pPr>
+    </w:p>
+    <w:p>
+      <w:pPr>
+        <w:spacing w:line="360" w:lineRule="auto"/>
+        <w:jc w:val="center"/>
+        <w:rPr>
+          <w:sz w:val="28"/>
+          <w:szCs w:val="28"/>
+        </w:rPr>
+      </w:pPr>
+    </w:p>
+    <w:p>
+      <w:pPr>
+        <w:spacing w:line="360" w:lineRule="auto"/>
+        <w:jc w:val="center"/>
+        <w:rPr>
+          <w:sz w:val="28"/>
+          <w:szCs w:val="28"/>
+        </w:rPr>
+      </w:pPr>
+    </w:p>
+    <w:p>
+      <w:pPr>
+        <w:spacing w:line="360" w:lineRule="auto"/>
+        <w:jc w:val="center"/>
+        <w:rPr>
+          <w:sz w:val="28"/>
+          <w:szCs w:val="28"/>
+        </w:rPr>
+      </w:pPr>
+    </w:p>
+    <w:p>
+      <w:pPr>
+        <w:spacing w:line="360" w:lineRule="auto"/>
+        <w:jc w:val="center"/>
+        <w:rPr>
+          <w:sz w:val="28"/>
+          <w:szCs w:val="28"/>
+        </w:rPr>
+      </w:pPr>
+    </w:p>
+    <w:p>
+      <w:pPr>
+        <w:spacing w:line="360" w:lineRule="auto"/>
+        <w:jc w:val="center"/>
+        <w:rPr>
+          <w:sz w:val="28"/>
+          <w:szCs w:val="28"/>
+        </w:rPr>
+      </w:pPr>
+    </w:p>
+    <w:p>
+      <w:pPr>
+        <w:spacing w:line="360" w:lineRule="auto"/>
+        <w:jc w:val="center"/>
+        <w:rPr>
+          <w:sz w:val="28"/>
+          <w:szCs w:val="28"/>
+        </w:rPr>
+      </w:pPr>
+    </w:p>
+    <w:p>
+      <w:pPr>
+        <w:spacing w:line="360" w:lineRule="auto"/>
+        <w:jc w:val="center"/>
+        <w:rPr>
+          <w:sz w:val="28"/>
+          <w:szCs w:val="28"/>
+        </w:rPr>
+      </w:pPr>
+    </w:p>
+    <w:p>
+      <w:pPr>
+        <w:spacing w:line="360" w:lineRule="auto"/>
+        <w:jc w:val="center"/>
+        <w:rPr>
+          <w:sz w:val="28"/>
+          <w:szCs w:val="28"/>
+        </w:rPr>
+      </w:pPr>
+    </w:p>
+    <w:p>
+      <w:pPr>
+        <w:spacing w:line="360" w:lineRule="auto"/>
+        <w:jc w:val="center"/>
+        <w:rPr>
+          <w:sz w:val="28"/>
+          <w:szCs w:val="28"/>
+        </w:rPr>
+      </w:pPr>
+    </w:p>
+    <w:p>
+      <w:pPr>
+        <w:spacing w:line="360" w:lineRule="auto"/>
+        <w:jc w:val="center"/>
+        <w:rPr>
+          <w:sz w:val="28"/>
+          <w:szCs w:val="28"/>
+        </w:rPr>
+      </w:pPr>
+    </w:p>
+    <w:p>
+      <w:pPr>
+        <w:spacing w:line="360" w:lineRule="auto"/>
+        <w:jc w:val="center"/>
+        <w:rPr>
+          <w:sz w:val="28"/>
+          <w:szCs w:val="28"/>
+        </w:rPr>
+      </w:pPr>
       <w:r>
         <w:rPr>
           <w:noProof/>
         </w:rPr>
-        <w:lastRenderedPageBreak/>
         <w:drawing>
-          <wp:inline distT="0" distB="0" distL="0" distR="0" wp14:anchorId="592AE09C" wp14:editId="5CD5D424">
-            <wp:extent cx="5943600" cy="6670040"/>
+          <wp:anchor distT="0" distB="0" distL="114300" distR="114300" simplePos="0" relativeHeight="251660288" behindDoc="1" locked="0" layoutInCell="1" allowOverlap="1" wp14:anchorId="5851BF2B" wp14:editId="08521FC1">
+            <wp:simplePos x="0" y="0"/>
+            <wp:positionH relativeFrom="margin">
+              <wp:posOffset>952500</wp:posOffset>
+            </wp:positionH>
+            <wp:positionV relativeFrom="paragraph">
+              <wp:posOffset>109220</wp:posOffset>
+            </wp:positionV>
+            <wp:extent cx="4029075" cy="1928716"/>
             <wp:effectExtent l="0" t="0" r="0" b="0"/>
-            <wp:docPr id="5" name="Picture 5"/>
+            <wp:wrapTight wrapText="bothSides">
+              <wp:wrapPolygon edited="0">
+                <wp:start x="0" y="0"/>
+                <wp:lineTo x="0" y="21337"/>
+                <wp:lineTo x="21447" y="21337"/>
+                <wp:lineTo x="21447" y="0"/>
+                <wp:lineTo x="0" y="0"/>
+              </wp:wrapPolygon>
+            </wp:wrapTight>
+            <wp:docPr id="13" name="Picture 13"/>
             <wp:cNvGraphicFramePr>
               <a:graphicFrameLocks xmlns:a="http://schemas.openxmlformats.org/drawingml/2006/main" noChangeAspect="1"/>
             </wp:cNvGraphicFramePr>
@@ -3618,7 +3651,13 @@
                     <pic:cNvPicPr/>
                   </pic:nvPicPr>
                   <pic:blipFill>
-                    <a:blip r:embed="rId10"/>
+                    <a:blip r:embed="rId10">
+                      <a:extLst>
+                        <a:ext uri="{28A0092B-C50C-407E-A947-70E740481C1C}">
+                          <a14:useLocalDpi xmlns:a14="http://schemas.microsoft.com/office/drawing/2010/main" val="0"/>
+                        </a:ext>
+                      </a:extLst>
+                    </a:blip>
                     <a:stretch>
                       <a:fillRect/>
                     </a:stretch>
@@ -3626,7 +3665,7 @@
                   <pic:spPr>
                     <a:xfrm>
                       <a:off x="0" y="0"/>
-                      <a:ext cx="5943600" cy="6670040"/>
+                      <a:ext cx="4029075" cy="1928716"/>
                     </a:xfrm>
                     <a:prstGeom prst="rect">
                       <a:avLst/>
@@ -3635,7 +3674,13 @@
                 </pic:pic>
               </a:graphicData>
             </a:graphic>
-          </wp:inline>
+            <wp14:sizeRelH relativeFrom="margin">
+              <wp14:pctWidth>0</wp14:pctWidth>
+            </wp14:sizeRelH>
+            <wp14:sizeRelV relativeFrom="margin">
+              <wp14:pctHeight>0</wp14:pctHeight>
+            </wp14:sizeRelV>
+          </wp:anchor>
         </w:drawing>
       </w:r>
     </w:p>
@@ -3648,111 +3693,125 @@
           <w:szCs w:val="28"/>
         </w:rPr>
       </w:pPr>
-      <w:r>
-        <w:rPr>
-          <w:sz w:val="28"/>
-          <w:szCs w:val="28"/>
-        </w:rPr>
-        <w:t>Рисунок 5 – А</w:t>
-      </w:r>
-      <w:r>
-        <w:rPr>
-          <w:sz w:val="28"/>
-          <w:szCs w:val="28"/>
-        </w:rPr>
-        <w:t>наліз нормального розподілу та перевірк</w:t>
-      </w:r>
-      <w:r>
-        <w:rPr>
-          <w:sz w:val="28"/>
-          <w:szCs w:val="28"/>
-        </w:rPr>
-        <w:t>а</w:t>
-      </w:r>
-      <w:r>
-        <w:rPr>
-          <w:sz w:val="28"/>
-          <w:szCs w:val="28"/>
-        </w:rPr>
-        <w:t xml:space="preserve"> його відповідності критерію хі-квадрат</w:t>
-      </w:r>
-      <w:r>
-        <w:rPr>
-          <w:sz w:val="28"/>
-          <w:szCs w:val="28"/>
-        </w:rPr>
-        <w:t xml:space="preserve"> (</w:t>
-      </w:r>
-      <m:oMath>
-        <m:sSup>
-          <m:sSupPr>
-            <m:ctrlPr>
-              <w:rPr>
-                <w:rFonts w:ascii="Cambria Math" w:hAnsi="Cambria Math"/>
-                <w:i/>
-                <w:sz w:val="28"/>
-                <w:szCs w:val="28"/>
-              </w:rPr>
-            </m:ctrlPr>
-          </m:sSupPr>
-          <m:e>
-            <m:r>
-              <w:rPr>
-                <w:rFonts w:ascii="Cambria Math" w:hAnsi="Cambria Math"/>
-                <w:sz w:val="28"/>
-                <w:szCs w:val="28"/>
-              </w:rPr>
-              <m:t>χ</m:t>
-            </m:r>
-          </m:e>
-          <m:sup>
-            <m:r>
-              <w:rPr>
-                <w:rFonts w:ascii="Cambria Math" w:hAnsi="Cambria Math"/>
-                <w:sz w:val="28"/>
-                <w:szCs w:val="28"/>
-              </w:rPr>
-              <m:t>2</m:t>
-            </m:r>
-          </m:sup>
-        </m:sSup>
-      </m:oMath>
-      <w:r>
-        <w:rPr>
-          <w:sz w:val="28"/>
-          <w:szCs w:val="28"/>
-        </w:rPr>
-        <w:t>)</w:t>
-      </w:r>
     </w:p>
     <w:p>
       <w:pPr>
         <w:spacing w:line="360" w:lineRule="auto"/>
         <w:jc w:val="center"/>
         <w:rPr>
-          <w:b/>
-          <w:bCs/>
-          <w:sz w:val="28"/>
-          <w:szCs w:val="28"/>
-        </w:rPr>
-      </w:pPr>
-      <w:r>
-        <w:rPr>
-          <w:b/>
-          <w:bCs/>
-          <w:sz w:val="28"/>
-          <w:szCs w:val="28"/>
-        </w:rPr>
-        <w:t>Рівномірний закон розподілу</w:t>
-      </w:r>
+          <w:sz w:val="28"/>
+          <w:szCs w:val="28"/>
+        </w:rPr>
+      </w:pPr>
+    </w:p>
+    <w:p>
+      <w:pPr>
+        <w:rPr>
+          <w:sz w:val="28"/>
+          <w:szCs w:val="28"/>
+        </w:rPr>
+      </w:pPr>
+    </w:p>
+    <w:p>
+      <w:pPr>
+        <w:rPr>
+          <w:sz w:val="28"/>
+          <w:szCs w:val="28"/>
+        </w:rPr>
+      </w:pPr>
+    </w:p>
+    <w:p>
+      <w:pPr>
+        <w:rPr>
+          <w:sz w:val="28"/>
+          <w:szCs w:val="28"/>
+        </w:rPr>
+      </w:pPr>
+    </w:p>
+    <w:p>
+      <w:pPr>
+        <w:rPr>
+          <w:sz w:val="28"/>
+          <w:szCs w:val="28"/>
+        </w:rPr>
+      </w:pPr>
+    </w:p>
+    <w:p>
+      <w:pPr>
+        <w:rPr>
+          <w:sz w:val="28"/>
+          <w:szCs w:val="28"/>
+        </w:rPr>
+      </w:pPr>
+    </w:p>
+    <w:p>
+      <w:pPr>
+        <w:rPr>
+          <w:sz w:val="28"/>
+          <w:szCs w:val="28"/>
+        </w:rPr>
+      </w:pPr>
     </w:p>
     <w:p>
       <w:pPr>
         <w:spacing w:line="360" w:lineRule="auto"/>
         <w:jc w:val="center"/>
         <w:rPr>
-          <w:b/>
-          <w:bCs/>
+          <w:sz w:val="28"/>
+          <w:szCs w:val="28"/>
+        </w:rPr>
+      </w:pPr>
+      <w:r>
+        <w:rPr>
+          <w:sz w:val="28"/>
+          <w:szCs w:val="28"/>
+        </w:rPr>
+        <w:t xml:space="preserve">Рисунок 4 </w:t>
+      </w:r>
+      <w:r>
+        <w:rPr>
+          <w:sz w:val="28"/>
+          <w:szCs w:val="28"/>
+        </w:rPr>
+        <w:t>–</w:t>
+      </w:r>
+      <w:r>
+        <w:rPr>
+          <w:sz w:val="28"/>
+          <w:szCs w:val="28"/>
+        </w:rPr>
+        <w:t xml:space="preserve"> </w:t>
+      </w:r>
+      <w:r>
+        <w:rPr>
+          <w:sz w:val="28"/>
+          <w:szCs w:val="28"/>
+        </w:rPr>
+        <w:t>Вивід статистики виконаної генерації</w:t>
+      </w:r>
+    </w:p>
+    <w:p>
+      <w:pPr>
+        <w:jc w:val="center"/>
+        <w:rPr>
+          <w:sz w:val="28"/>
+          <w:szCs w:val="28"/>
+        </w:rPr>
+      </w:pPr>
+    </w:p>
+    <w:p>
+      <w:pPr>
+        <w:rPr>
+          <w:sz w:val="28"/>
+          <w:szCs w:val="28"/>
+        </w:rPr>
+      </w:pPr>
+    </w:p>
+    <w:p>
+      <w:pPr>
+        <w:spacing w:line="360" w:lineRule="auto"/>
+        <w:jc w:val="center"/>
+        <w:rPr>
           <w:sz w:val="28"/>
           <w:szCs w:val="28"/>
         </w:rPr>
@@ -3761,12 +3820,11 @@
         <w:rPr>
           <w:noProof/>
         </w:rPr>
-        <w:lastRenderedPageBreak/>
         <w:drawing>
-          <wp:inline distT="0" distB="0" distL="0" distR="0" wp14:anchorId="786492C1" wp14:editId="5EB4461E">
-            <wp:extent cx="5685042" cy="7934325"/>
-            <wp:effectExtent l="0" t="0" r="0" b="0"/>
-            <wp:docPr id="6" name="Picture 6"/>
+          <wp:inline distT="0" distB="0" distL="0" distR="0" wp14:anchorId="75437F7F" wp14:editId="14AC7371">
+            <wp:extent cx="4792222" cy="7658100"/>
+            <wp:effectExtent l="0" t="0" r="8890" b="0"/>
+            <wp:docPr id="10" name="Picture 10"/>
             <wp:cNvGraphicFramePr>
               <a:graphicFrameLocks xmlns:a="http://schemas.openxmlformats.org/drawingml/2006/main" noChangeAspect="1"/>
             </wp:cNvGraphicFramePr>
@@ -3786,7 +3844,7 @@
                   <pic:spPr>
                     <a:xfrm>
                       <a:off x="0" y="0"/>
-                      <a:ext cx="5693097" cy="7945567"/>
+                      <a:ext cx="4798287" cy="7667791"/>
                     </a:xfrm>
                     <a:prstGeom prst="rect">
                       <a:avLst/>
@@ -3813,56 +3871,35 @@
           <w:sz w:val="28"/>
           <w:szCs w:val="28"/>
         </w:rPr>
-        <w:t xml:space="preserve">Рисунок 6 </w:t>
-      </w:r>
-      <w:r>
-        <w:rPr>
-          <w:sz w:val="28"/>
-          <w:szCs w:val="28"/>
-        </w:rPr>
-        <w:t>–</w:t>
-      </w:r>
-      <w:r>
-        <w:rPr>
-          <w:sz w:val="28"/>
-          <w:szCs w:val="28"/>
-        </w:rPr>
-        <w:t xml:space="preserve"> </w:t>
-      </w:r>
-      <w:r>
-        <w:rPr>
-          <w:sz w:val="28"/>
-          <w:szCs w:val="28"/>
-        </w:rPr>
-        <w:t>Г</w:t>
-      </w:r>
-      <w:r>
-        <w:rPr>
-          <w:sz w:val="28"/>
-          <w:szCs w:val="28"/>
-        </w:rPr>
-        <w:t>енераці</w:t>
-      </w:r>
-      <w:r>
-        <w:rPr>
-          <w:sz w:val="28"/>
-          <w:szCs w:val="28"/>
-        </w:rPr>
-        <w:t>я</w:t>
-      </w:r>
-      <w:r>
-        <w:rPr>
-          <w:sz w:val="28"/>
-          <w:szCs w:val="28"/>
-        </w:rPr>
-        <w:t xml:space="preserve"> рівномірного розподілу та його візуалізаці</w:t>
-      </w:r>
-      <w:r>
-        <w:rPr>
-          <w:sz w:val="28"/>
-          <w:szCs w:val="28"/>
-        </w:rPr>
-        <w:t>я</w:t>
+        <w:t xml:space="preserve">Рисунок </w:t>
+      </w:r>
+      <w:r>
+        <w:rPr>
+          <w:sz w:val="28"/>
+          <w:szCs w:val="28"/>
+        </w:rPr>
+        <w:t>5</w:t>
+      </w:r>
+      <w:r>
+        <w:rPr>
+          <w:sz w:val="28"/>
+          <w:szCs w:val="28"/>
+        </w:rPr>
+        <w:t xml:space="preserve"> – </w:t>
+      </w:r>
+      <w:r>
+        <w:rPr>
+          <w:sz w:val="28"/>
+          <w:szCs w:val="28"/>
+        </w:rPr>
+        <w:t>Згенеровані діаграми розподілу</w:t>
+      </w:r>
+      <w:r>
+        <w:rPr>
+          <w:sz w:val="28"/>
+          <w:szCs w:val="28"/>
+        </w:rPr>
+        <w:t>. Частина 1</w:t>
       </w:r>
     </w:p>
     <w:p>
@@ -3880,10 +3917,10 @@
         </w:rPr>
         <w:lastRenderedPageBreak/>
         <w:drawing>
-          <wp:inline distT="0" distB="0" distL="0" distR="0" wp14:anchorId="2BC9169A" wp14:editId="5C74D262">
-            <wp:extent cx="5810250" cy="6553200"/>
-            <wp:effectExtent l="0" t="0" r="0" b="0"/>
-            <wp:docPr id="7" name="Picture 7"/>
+          <wp:inline distT="0" distB="0" distL="0" distR="0" wp14:anchorId="78FED17D" wp14:editId="3495035E">
+            <wp:extent cx="4828940" cy="7620000"/>
+            <wp:effectExtent l="19050" t="19050" r="10160" b="19050"/>
+            <wp:docPr id="11" name="Picture 11"/>
             <wp:cNvGraphicFramePr>
               <a:graphicFrameLocks xmlns:a="http://schemas.openxmlformats.org/drawingml/2006/main" noChangeAspect="1"/>
             </wp:cNvGraphicFramePr>
@@ -3903,7 +3940,150 @@
                   <pic:spPr>
                     <a:xfrm>
                       <a:off x="0" y="0"/>
-                      <a:ext cx="5810250" cy="6553200"/>
+                      <a:ext cx="4840249" cy="7637845"/>
+                    </a:xfrm>
+                    <a:prstGeom prst="rect">
+                      <a:avLst/>
+                    </a:prstGeom>
+                    <a:ln>
+                      <a:solidFill>
+                        <a:schemeClr val="tx1"/>
+                      </a:solidFill>
+                    </a:ln>
+                  </pic:spPr>
+                </pic:pic>
+              </a:graphicData>
+            </a:graphic>
+          </wp:inline>
+        </w:drawing>
+      </w:r>
+    </w:p>
+    <w:p>
+      <w:pPr>
+        <w:spacing w:line="360" w:lineRule="auto"/>
+        <w:jc w:val="center"/>
+        <w:rPr>
+          <w:sz w:val="28"/>
+          <w:szCs w:val="28"/>
+        </w:rPr>
+      </w:pPr>
+      <w:r>
+        <w:rPr>
+          <w:sz w:val="28"/>
+          <w:szCs w:val="28"/>
+        </w:rPr>
+        <w:t xml:space="preserve">Рисунок </w:t>
+      </w:r>
+      <w:r>
+        <w:rPr>
+          <w:sz w:val="28"/>
+          <w:szCs w:val="28"/>
+        </w:rPr>
+        <w:t>6</w:t>
+      </w:r>
+      <w:r>
+        <w:rPr>
+          <w:sz w:val="28"/>
+          <w:szCs w:val="28"/>
+        </w:rPr>
+        <w:t xml:space="preserve"> </w:t>
+      </w:r>
+      <w:r>
+        <w:rPr>
+          <w:sz w:val="28"/>
+          <w:szCs w:val="28"/>
+        </w:rPr>
+        <w:t>–</w:t>
+      </w:r>
+      <w:r>
+        <w:rPr>
+          <w:sz w:val="28"/>
+          <w:szCs w:val="28"/>
+        </w:rPr>
+        <w:t xml:space="preserve"> </w:t>
+      </w:r>
+      <w:r>
+        <w:rPr>
+          <w:sz w:val="28"/>
+          <w:szCs w:val="28"/>
+        </w:rPr>
+        <w:t>Згенеровані діаграми розподілу</w:t>
+      </w:r>
+      <w:r>
+        <w:rPr>
+          <w:sz w:val="28"/>
+          <w:szCs w:val="28"/>
+        </w:rPr>
+        <w:t xml:space="preserve">. Частина </w:t>
+      </w:r>
+      <w:r>
+        <w:rPr>
+          <w:sz w:val="28"/>
+          <w:szCs w:val="28"/>
+        </w:rPr>
+        <w:t>2</w:t>
+      </w:r>
+    </w:p>
+    <w:p>
+      <w:pPr>
+        <w:spacing w:line="360" w:lineRule="auto"/>
+        <w:jc w:val="center"/>
+        <w:rPr>
+          <w:b/>
+          <w:bCs/>
+          <w:sz w:val="28"/>
+          <w:szCs w:val="28"/>
+        </w:rPr>
+      </w:pPr>
+      <w:r>
+        <w:rPr>
+          <w:b/>
+          <w:bCs/>
+          <w:sz w:val="28"/>
+          <w:szCs w:val="28"/>
+        </w:rPr>
+        <w:lastRenderedPageBreak/>
+        <w:t>Нормальний закон розподілу</w:t>
+      </w:r>
+    </w:p>
+    <w:p>
+      <w:pPr>
+        <w:spacing w:line="360" w:lineRule="auto"/>
+        <w:jc w:val="center"/>
+        <w:rPr>
+          <w:sz w:val="28"/>
+          <w:szCs w:val="28"/>
+        </w:rPr>
+      </w:pPr>
+      <w:r>
+        <w:rPr>
+          <w:noProof/>
+        </w:rPr>
+        <w:drawing>
+          <wp:inline distT="0" distB="0" distL="0" distR="0" wp14:anchorId="31E3B069" wp14:editId="0730CC6A">
+            <wp:extent cx="3324225" cy="7087014"/>
+            <wp:effectExtent l="0" t="0" r="0" b="0"/>
+            <wp:docPr id="14" name="Picture 14"/>
+            <wp:cNvGraphicFramePr>
+              <a:graphicFrameLocks xmlns:a="http://schemas.openxmlformats.org/drawingml/2006/main" noChangeAspect="1"/>
+            </wp:cNvGraphicFramePr>
+            <a:graphic xmlns:a="http://schemas.openxmlformats.org/drawingml/2006/main">
+              <a:graphicData uri="http://schemas.openxmlformats.org/drawingml/2006/picture">
+                <pic:pic xmlns:pic="http://schemas.openxmlformats.org/drawingml/2006/picture">
+                  <pic:nvPicPr>
+                    <pic:cNvPr id="1" name=""/>
+                    <pic:cNvPicPr/>
+                  </pic:nvPicPr>
+                  <pic:blipFill>
+                    <a:blip r:embed="rId13"/>
+                    <a:stretch>
+                      <a:fillRect/>
+                    </a:stretch>
+                  </pic:blipFill>
+                  <pic:spPr>
+                    <a:xfrm>
+                      <a:off x="0" y="0"/>
+                      <a:ext cx="3325150" cy="7088985"/>
                     </a:xfrm>
                     <a:prstGeom prst="rect">
                       <a:avLst/>
@@ -3930,76 +4110,827 @@
           <w:sz w:val="28"/>
           <w:szCs w:val="28"/>
         </w:rPr>
-        <w:t>Рисунок 7 – П</w:t>
-      </w:r>
-      <w:r>
-        <w:rPr>
-          <w:sz w:val="28"/>
-          <w:szCs w:val="28"/>
-        </w:rPr>
-        <w:t>еревірк</w:t>
-      </w:r>
-      <w:r>
-        <w:rPr>
-          <w:sz w:val="28"/>
-          <w:szCs w:val="28"/>
-        </w:rPr>
-        <w:t>а</w:t>
-      </w:r>
-      <w:r>
-        <w:rPr>
-          <w:sz w:val="28"/>
-          <w:szCs w:val="28"/>
-        </w:rPr>
-        <w:t xml:space="preserve"> рівномірного розподілу та його відповідності критерію хі-квадрат </w:t>
-      </w:r>
-      <w:r>
-        <w:rPr>
-          <w:sz w:val="28"/>
-          <w:szCs w:val="28"/>
-        </w:rPr>
-        <w:t>(</w:t>
-      </w:r>
-      <m:oMath>
-        <m:sSup>
-          <m:sSupPr>
-            <m:ctrlPr>
-              <w:rPr>
-                <w:rFonts w:ascii="Cambria Math" w:hAnsi="Cambria Math"/>
-                <w:i/>
-                <w:sz w:val="28"/>
-                <w:szCs w:val="28"/>
-              </w:rPr>
-            </m:ctrlPr>
-          </m:sSupPr>
-          <m:e>
-            <m:r>
-              <w:rPr>
-                <w:rFonts w:ascii="Cambria Math" w:hAnsi="Cambria Math"/>
-                <w:sz w:val="28"/>
-                <w:szCs w:val="28"/>
-              </w:rPr>
-              <m:t>χ</m:t>
-            </m:r>
-          </m:e>
-          <m:sup>
-            <m:r>
-              <w:rPr>
-                <w:rFonts w:ascii="Cambria Math" w:hAnsi="Cambria Math"/>
-                <w:sz w:val="28"/>
-                <w:szCs w:val="28"/>
-              </w:rPr>
-              <m:t>2</m:t>
-            </m:r>
-          </m:sup>
-        </m:sSup>
-      </m:oMath>
-      <w:r>
-        <w:rPr>
-          <w:sz w:val="28"/>
-          <w:szCs w:val="28"/>
-        </w:rPr>
-        <w:t>)</w:t>
+        <w:t xml:space="preserve">Рисунок </w:t>
+      </w:r>
+      <w:r>
+        <w:rPr>
+          <w:sz w:val="28"/>
+          <w:szCs w:val="28"/>
+        </w:rPr>
+        <w:t>7</w:t>
+      </w:r>
+      <w:r>
+        <w:rPr>
+          <w:sz w:val="28"/>
+          <w:szCs w:val="28"/>
+        </w:rPr>
+        <w:t xml:space="preserve"> – </w:t>
+      </w:r>
+      <w:r>
+        <w:rPr>
+          <w:sz w:val="28"/>
+          <w:szCs w:val="28"/>
+        </w:rPr>
+        <w:t xml:space="preserve">Код генерації </w:t>
+      </w:r>
+      <w:r>
+        <w:rPr>
+          <w:sz w:val="28"/>
+          <w:szCs w:val="28"/>
+        </w:rPr>
+        <w:t>нормального</w:t>
+      </w:r>
+      <w:r>
+        <w:rPr>
+          <w:sz w:val="28"/>
+          <w:szCs w:val="28"/>
+        </w:rPr>
+        <w:t xml:space="preserve"> розподілу</w:t>
+      </w:r>
+    </w:p>
+    <w:p>
+      <w:pPr>
+        <w:spacing w:line="360" w:lineRule="auto"/>
+        <w:jc w:val="center"/>
+        <w:rPr>
+          <w:sz w:val="28"/>
+          <w:szCs w:val="28"/>
+        </w:rPr>
+      </w:pPr>
+      <w:r>
+        <w:rPr>
+          <w:noProof/>
+        </w:rPr>
+        <w:lastRenderedPageBreak/>
+        <w:drawing>
+          <wp:inline distT="0" distB="0" distL="0" distR="0" wp14:anchorId="57961DA2" wp14:editId="34FBAF16">
+            <wp:extent cx="5219700" cy="6096000"/>
+            <wp:effectExtent l="0" t="0" r="0" b="0"/>
+            <wp:docPr id="15" name="Picture 15"/>
+            <wp:cNvGraphicFramePr>
+              <a:graphicFrameLocks xmlns:a="http://schemas.openxmlformats.org/drawingml/2006/main" noChangeAspect="1"/>
+            </wp:cNvGraphicFramePr>
+            <a:graphic xmlns:a="http://schemas.openxmlformats.org/drawingml/2006/main">
+              <a:graphicData uri="http://schemas.openxmlformats.org/drawingml/2006/picture">
+                <pic:pic xmlns:pic="http://schemas.openxmlformats.org/drawingml/2006/picture">
+                  <pic:nvPicPr>
+                    <pic:cNvPr id="1" name=""/>
+                    <pic:cNvPicPr/>
+                  </pic:nvPicPr>
+                  <pic:blipFill>
+                    <a:blip r:embed="rId14"/>
+                    <a:stretch>
+                      <a:fillRect/>
+                    </a:stretch>
+                  </pic:blipFill>
+                  <pic:spPr>
+                    <a:xfrm>
+                      <a:off x="0" y="0"/>
+                      <a:ext cx="5219700" cy="6096000"/>
+                    </a:xfrm>
+                    <a:prstGeom prst="rect">
+                      <a:avLst/>
+                    </a:prstGeom>
+                  </pic:spPr>
+                </pic:pic>
+              </a:graphicData>
+            </a:graphic>
+          </wp:inline>
+        </w:drawing>
+      </w:r>
+    </w:p>
+    <w:p>
+      <w:pPr>
+        <w:spacing w:line="360" w:lineRule="auto"/>
+        <w:jc w:val="center"/>
+        <w:rPr>
+          <w:sz w:val="28"/>
+          <w:szCs w:val="28"/>
+        </w:rPr>
+      </w:pPr>
+      <w:r>
+        <w:rPr>
+          <w:sz w:val="28"/>
+          <w:szCs w:val="28"/>
+        </w:rPr>
+        <w:t xml:space="preserve">Рисунок </w:t>
+      </w:r>
+      <w:r>
+        <w:rPr>
+          <w:sz w:val="28"/>
+          <w:szCs w:val="28"/>
+        </w:rPr>
+        <w:t>8</w:t>
+      </w:r>
+      <w:r>
+        <w:rPr>
+          <w:sz w:val="28"/>
+          <w:szCs w:val="28"/>
+        </w:rPr>
+        <w:t xml:space="preserve"> – </w:t>
+      </w:r>
+      <w:r>
+        <w:rPr>
+          <w:sz w:val="28"/>
+          <w:szCs w:val="28"/>
+        </w:rPr>
+        <w:t>Код тестування та запуску генерації</w:t>
+      </w:r>
+    </w:p>
+    <w:p>
+      <w:pPr>
+        <w:spacing w:line="360" w:lineRule="auto"/>
+        <w:jc w:val="center"/>
+        <w:rPr>
+          <w:sz w:val="28"/>
+          <w:szCs w:val="28"/>
+        </w:rPr>
+      </w:pPr>
+      <w:r>
+        <w:rPr>
+          <w:noProof/>
+        </w:rPr>
+        <w:lastRenderedPageBreak/>
+        <w:drawing>
+          <wp:inline distT="0" distB="0" distL="0" distR="0" wp14:anchorId="08F23CF5" wp14:editId="501930EF">
+            <wp:extent cx="5429250" cy="6524625"/>
+            <wp:effectExtent l="0" t="0" r="0" b="9525"/>
+            <wp:docPr id="16" name="Picture 16"/>
+            <wp:cNvGraphicFramePr>
+              <a:graphicFrameLocks xmlns:a="http://schemas.openxmlformats.org/drawingml/2006/main" noChangeAspect="1"/>
+            </wp:cNvGraphicFramePr>
+            <a:graphic xmlns:a="http://schemas.openxmlformats.org/drawingml/2006/main">
+              <a:graphicData uri="http://schemas.openxmlformats.org/drawingml/2006/picture">
+                <pic:pic xmlns:pic="http://schemas.openxmlformats.org/drawingml/2006/picture">
+                  <pic:nvPicPr>
+                    <pic:cNvPr id="1" name=""/>
+                    <pic:cNvPicPr/>
+                  </pic:nvPicPr>
+                  <pic:blipFill>
+                    <a:blip r:embed="rId15"/>
+                    <a:stretch>
+                      <a:fillRect/>
+                    </a:stretch>
+                  </pic:blipFill>
+                  <pic:spPr>
+                    <a:xfrm>
+                      <a:off x="0" y="0"/>
+                      <a:ext cx="5429250" cy="6524625"/>
+                    </a:xfrm>
+                    <a:prstGeom prst="rect">
+                      <a:avLst/>
+                    </a:prstGeom>
+                  </pic:spPr>
+                </pic:pic>
+              </a:graphicData>
+            </a:graphic>
+          </wp:inline>
+        </w:drawing>
+      </w:r>
+    </w:p>
+    <w:p>
+      <w:pPr>
+        <w:spacing w:line="360" w:lineRule="auto"/>
+        <w:jc w:val="center"/>
+        <w:rPr>
+          <w:sz w:val="28"/>
+          <w:szCs w:val="28"/>
+        </w:rPr>
+      </w:pPr>
+      <w:r>
+        <w:rPr>
+          <w:sz w:val="28"/>
+          <w:szCs w:val="28"/>
+        </w:rPr>
+        <w:t xml:space="preserve">Рисунок 9 - </w:t>
+      </w:r>
+      <w:r>
+        <w:rPr>
+          <w:sz w:val="28"/>
+          <w:szCs w:val="28"/>
+        </w:rPr>
+        <w:t>Вивід статистики виконаної генерації</w:t>
+      </w:r>
+    </w:p>
+    <w:p>
+      <w:pPr>
+        <w:spacing w:line="360" w:lineRule="auto"/>
+        <w:jc w:val="center"/>
+        <w:rPr>
+          <w:sz w:val="28"/>
+          <w:szCs w:val="28"/>
+        </w:rPr>
+      </w:pPr>
+      <w:r>
+        <w:rPr>
+          <w:noProof/>
+        </w:rPr>
+        <w:lastRenderedPageBreak/>
+        <w:drawing>
+          <wp:inline distT="0" distB="0" distL="0" distR="0" wp14:anchorId="5071298B" wp14:editId="7163AEDB">
+            <wp:extent cx="4511312" cy="7248525"/>
+            <wp:effectExtent l="19050" t="19050" r="22860" b="9525"/>
+            <wp:docPr id="17" name="Picture 17"/>
+            <wp:cNvGraphicFramePr>
+              <a:graphicFrameLocks xmlns:a="http://schemas.openxmlformats.org/drawingml/2006/main" noChangeAspect="1"/>
+            </wp:cNvGraphicFramePr>
+            <a:graphic xmlns:a="http://schemas.openxmlformats.org/drawingml/2006/main">
+              <a:graphicData uri="http://schemas.openxmlformats.org/drawingml/2006/picture">
+                <pic:pic xmlns:pic="http://schemas.openxmlformats.org/drawingml/2006/picture">
+                  <pic:nvPicPr>
+                    <pic:cNvPr id="1" name=""/>
+                    <pic:cNvPicPr/>
+                  </pic:nvPicPr>
+                  <pic:blipFill>
+                    <a:blip r:embed="rId16"/>
+                    <a:stretch>
+                      <a:fillRect/>
+                    </a:stretch>
+                  </pic:blipFill>
+                  <pic:spPr>
+                    <a:xfrm>
+                      <a:off x="0" y="0"/>
+                      <a:ext cx="4513357" cy="7251811"/>
+                    </a:xfrm>
+                    <a:prstGeom prst="rect">
+                      <a:avLst/>
+                    </a:prstGeom>
+                    <a:ln>
+                      <a:solidFill>
+                        <a:schemeClr val="tx1"/>
+                      </a:solidFill>
+                    </a:ln>
+                  </pic:spPr>
+                </pic:pic>
+              </a:graphicData>
+            </a:graphic>
+          </wp:inline>
+        </w:drawing>
+      </w:r>
+    </w:p>
+    <w:p>
+      <w:pPr>
+        <w:spacing w:line="360" w:lineRule="auto"/>
+        <w:jc w:val="center"/>
+        <w:rPr>
+          <w:sz w:val="28"/>
+          <w:szCs w:val="28"/>
+        </w:rPr>
+      </w:pPr>
+      <w:r>
+        <w:rPr>
+          <w:sz w:val="28"/>
+          <w:szCs w:val="28"/>
+        </w:rPr>
+        <w:t xml:space="preserve">Рисунок 10 – </w:t>
+      </w:r>
+      <w:r>
+        <w:rPr>
+          <w:sz w:val="28"/>
+          <w:szCs w:val="28"/>
+        </w:rPr>
+        <w:t>Згенеровані діаграми розподілу</w:t>
+      </w:r>
+      <w:r>
+        <w:rPr>
+          <w:sz w:val="28"/>
+          <w:szCs w:val="28"/>
+        </w:rPr>
+        <w:t>. Частина 1</w:t>
+      </w:r>
+    </w:p>
+    <w:p>
+      <w:pPr>
+        <w:spacing w:line="360" w:lineRule="auto"/>
+        <w:jc w:val="center"/>
+        <w:rPr>
+          <w:sz w:val="28"/>
+          <w:szCs w:val="28"/>
+        </w:rPr>
+      </w:pPr>
+      <w:r>
+        <w:rPr>
+          <w:noProof/>
+        </w:rPr>
+        <w:lastRenderedPageBreak/>
+        <w:drawing>
+          <wp:inline distT="0" distB="0" distL="0" distR="0" wp14:anchorId="136544B2" wp14:editId="5C306932">
+            <wp:extent cx="4846608" cy="7810500"/>
+            <wp:effectExtent l="19050" t="19050" r="11430" b="19050"/>
+            <wp:docPr id="19" name="Picture 19"/>
+            <wp:cNvGraphicFramePr>
+              <a:graphicFrameLocks xmlns:a="http://schemas.openxmlformats.org/drawingml/2006/main" noChangeAspect="1"/>
+            </wp:cNvGraphicFramePr>
+            <a:graphic xmlns:a="http://schemas.openxmlformats.org/drawingml/2006/main">
+              <a:graphicData uri="http://schemas.openxmlformats.org/drawingml/2006/picture">
+                <pic:pic xmlns:pic="http://schemas.openxmlformats.org/drawingml/2006/picture">
+                  <pic:nvPicPr>
+                    <pic:cNvPr id="1" name=""/>
+                    <pic:cNvPicPr/>
+                  </pic:nvPicPr>
+                  <pic:blipFill>
+                    <a:blip r:embed="rId17"/>
+                    <a:stretch>
+                      <a:fillRect/>
+                    </a:stretch>
+                  </pic:blipFill>
+                  <pic:spPr>
+                    <a:xfrm>
+                      <a:off x="0" y="0"/>
+                      <a:ext cx="4852449" cy="7819914"/>
+                    </a:xfrm>
+                    <a:prstGeom prst="rect">
+                      <a:avLst/>
+                    </a:prstGeom>
+                    <a:ln>
+                      <a:solidFill>
+                        <a:schemeClr val="tx1"/>
+                      </a:solidFill>
+                    </a:ln>
+                  </pic:spPr>
+                </pic:pic>
+              </a:graphicData>
+            </a:graphic>
+          </wp:inline>
+        </w:drawing>
+      </w:r>
+    </w:p>
+    <w:p>
+      <w:pPr>
+        <w:spacing w:line="360" w:lineRule="auto"/>
+        <w:jc w:val="center"/>
+        <w:rPr>
+          <w:sz w:val="28"/>
+          <w:szCs w:val="28"/>
+        </w:rPr>
+      </w:pPr>
+      <w:r>
+        <w:rPr>
+          <w:sz w:val="28"/>
+          <w:szCs w:val="28"/>
+        </w:rPr>
+        <w:t xml:space="preserve">Рисунок 11 – </w:t>
+      </w:r>
+      <w:r>
+        <w:rPr>
+          <w:sz w:val="28"/>
+          <w:szCs w:val="28"/>
+        </w:rPr>
+        <w:t xml:space="preserve">Згенеровані діаграми розподілу. Частина </w:t>
+      </w:r>
+      <w:r>
+        <w:rPr>
+          <w:sz w:val="28"/>
+          <w:szCs w:val="28"/>
+        </w:rPr>
+        <w:t>2</w:t>
+      </w:r>
+    </w:p>
+    <w:p>
+      <w:pPr>
+        <w:spacing w:line="360" w:lineRule="auto"/>
+        <w:jc w:val="center"/>
+        <w:rPr>
+          <w:b/>
+          <w:bCs/>
+          <w:sz w:val="28"/>
+          <w:szCs w:val="28"/>
+        </w:rPr>
+      </w:pPr>
+      <w:r>
+        <w:rPr>
+          <w:b/>
+          <w:bCs/>
+          <w:sz w:val="28"/>
+          <w:szCs w:val="28"/>
+        </w:rPr>
+        <w:lastRenderedPageBreak/>
+        <w:t>Рівномірний закон розподілу</w:t>
+      </w:r>
+    </w:p>
+    <w:p>
+      <w:pPr>
+        <w:spacing w:line="360" w:lineRule="auto"/>
+        <w:jc w:val="center"/>
+        <w:rPr>
+          <w:b/>
+          <w:bCs/>
+          <w:sz w:val="28"/>
+          <w:szCs w:val="28"/>
+        </w:rPr>
+      </w:pPr>
+      <w:r>
+        <w:rPr>
+          <w:noProof/>
+        </w:rPr>
+        <w:drawing>
+          <wp:inline distT="0" distB="0" distL="0" distR="0" wp14:anchorId="3AFFB69F" wp14:editId="0FDE9AEC">
+            <wp:extent cx="3838575" cy="7574289"/>
+            <wp:effectExtent l="0" t="0" r="0" b="7620"/>
+            <wp:docPr id="20" name="Picture 20"/>
+            <wp:cNvGraphicFramePr>
+              <a:graphicFrameLocks xmlns:a="http://schemas.openxmlformats.org/drawingml/2006/main" noChangeAspect="1"/>
+            </wp:cNvGraphicFramePr>
+            <a:graphic xmlns:a="http://schemas.openxmlformats.org/drawingml/2006/main">
+              <a:graphicData uri="http://schemas.openxmlformats.org/drawingml/2006/picture">
+                <pic:pic xmlns:pic="http://schemas.openxmlformats.org/drawingml/2006/picture">
+                  <pic:nvPicPr>
+                    <pic:cNvPr id="1" name=""/>
+                    <pic:cNvPicPr/>
+                  </pic:nvPicPr>
+                  <pic:blipFill>
+                    <a:blip r:embed="rId18"/>
+                    <a:stretch>
+                      <a:fillRect/>
+                    </a:stretch>
+                  </pic:blipFill>
+                  <pic:spPr>
+                    <a:xfrm>
+                      <a:off x="0" y="0"/>
+                      <a:ext cx="3842257" cy="7581555"/>
+                    </a:xfrm>
+                    <a:prstGeom prst="rect">
+                      <a:avLst/>
+                    </a:prstGeom>
+                  </pic:spPr>
+                </pic:pic>
+              </a:graphicData>
+            </a:graphic>
+          </wp:inline>
+        </w:drawing>
+      </w:r>
+    </w:p>
+    <w:p>
+      <w:pPr>
+        <w:spacing w:line="360" w:lineRule="auto"/>
+        <w:jc w:val="center"/>
+        <w:rPr>
+          <w:sz w:val="28"/>
+          <w:szCs w:val="28"/>
+        </w:rPr>
+      </w:pPr>
+      <w:r>
+        <w:rPr>
+          <w:sz w:val="28"/>
+          <w:szCs w:val="28"/>
+        </w:rPr>
+        <w:t xml:space="preserve">Рисунок </w:t>
+      </w:r>
+      <w:r>
+        <w:rPr>
+          <w:sz w:val="28"/>
+          <w:szCs w:val="28"/>
+        </w:rPr>
+        <w:t>12</w:t>
+      </w:r>
+      <w:r>
+        <w:rPr>
+          <w:sz w:val="28"/>
+          <w:szCs w:val="28"/>
+        </w:rPr>
+        <w:t xml:space="preserve"> </w:t>
+      </w:r>
+      <w:r>
+        <w:rPr>
+          <w:sz w:val="28"/>
+          <w:szCs w:val="28"/>
+        </w:rPr>
+        <w:t>–</w:t>
+      </w:r>
+      <w:r>
+        <w:rPr>
+          <w:sz w:val="28"/>
+          <w:szCs w:val="28"/>
+        </w:rPr>
+        <w:t xml:space="preserve"> </w:t>
+      </w:r>
+      <w:r>
+        <w:rPr>
+          <w:sz w:val="28"/>
+          <w:szCs w:val="28"/>
+        </w:rPr>
+        <w:t xml:space="preserve">Код генерації </w:t>
+      </w:r>
+      <w:r>
+        <w:rPr>
+          <w:sz w:val="28"/>
+          <w:szCs w:val="28"/>
+        </w:rPr>
+        <w:t>рівномірного</w:t>
+      </w:r>
+      <w:r>
+        <w:rPr>
+          <w:sz w:val="28"/>
+          <w:szCs w:val="28"/>
+        </w:rPr>
+        <w:t xml:space="preserve"> розподілу</w:t>
+      </w:r>
+    </w:p>
+    <w:p>
+      <w:pPr>
+        <w:spacing w:line="360" w:lineRule="auto"/>
+        <w:jc w:val="center"/>
+        <w:rPr>
+          <w:sz w:val="28"/>
+          <w:szCs w:val="28"/>
+        </w:rPr>
+      </w:pPr>
+      <w:r>
+        <w:rPr>
+          <w:noProof/>
+        </w:rPr>
+        <w:lastRenderedPageBreak/>
+        <w:drawing>
+          <wp:inline distT="0" distB="0" distL="0" distR="0" wp14:anchorId="7A4FBEAC" wp14:editId="6052C8DD">
+            <wp:extent cx="5514975" cy="6334125"/>
+            <wp:effectExtent l="0" t="0" r="9525" b="9525"/>
+            <wp:docPr id="21" name="Picture 21"/>
+            <wp:cNvGraphicFramePr>
+              <a:graphicFrameLocks xmlns:a="http://schemas.openxmlformats.org/drawingml/2006/main" noChangeAspect="1"/>
+            </wp:cNvGraphicFramePr>
+            <a:graphic xmlns:a="http://schemas.openxmlformats.org/drawingml/2006/main">
+              <a:graphicData uri="http://schemas.openxmlformats.org/drawingml/2006/picture">
+                <pic:pic xmlns:pic="http://schemas.openxmlformats.org/drawingml/2006/picture">
+                  <pic:nvPicPr>
+                    <pic:cNvPr id="1" name=""/>
+                    <pic:cNvPicPr/>
+                  </pic:nvPicPr>
+                  <pic:blipFill>
+                    <a:blip r:embed="rId19"/>
+                    <a:stretch>
+                      <a:fillRect/>
+                    </a:stretch>
+                  </pic:blipFill>
+                  <pic:spPr>
+                    <a:xfrm>
+                      <a:off x="0" y="0"/>
+                      <a:ext cx="5514975" cy="6334125"/>
+                    </a:xfrm>
+                    <a:prstGeom prst="rect">
+                      <a:avLst/>
+                    </a:prstGeom>
+                  </pic:spPr>
+                </pic:pic>
+              </a:graphicData>
+            </a:graphic>
+          </wp:inline>
+        </w:drawing>
+      </w:r>
+    </w:p>
+    <w:p>
+      <w:pPr>
+        <w:spacing w:line="360" w:lineRule="auto"/>
+        <w:jc w:val="center"/>
+        <w:rPr>
+          <w:sz w:val="28"/>
+          <w:szCs w:val="28"/>
+        </w:rPr>
+      </w:pPr>
+      <w:r>
+        <w:rPr>
+          <w:sz w:val="28"/>
+          <w:szCs w:val="28"/>
+        </w:rPr>
+        <w:t xml:space="preserve">Рисунок 13 - </w:t>
+      </w:r>
+      <w:r>
+        <w:rPr>
+          <w:sz w:val="28"/>
+          <w:szCs w:val="28"/>
+        </w:rPr>
+        <w:t>Код тестування та запуску генерації</w:t>
+      </w:r>
+    </w:p>
+    <w:p>
+      <w:pPr>
+        <w:spacing w:line="360" w:lineRule="auto"/>
+        <w:jc w:val="center"/>
+        <w:rPr>
+          <w:sz w:val="28"/>
+          <w:szCs w:val="28"/>
+        </w:rPr>
+      </w:pPr>
+      <w:r>
+        <w:rPr>
+          <w:noProof/>
+        </w:rPr>
+        <w:lastRenderedPageBreak/>
+        <w:drawing>
+          <wp:inline distT="0" distB="0" distL="0" distR="0" wp14:anchorId="0DB83256" wp14:editId="6E6FB9E6">
+            <wp:extent cx="5457825" cy="6515100"/>
+            <wp:effectExtent l="0" t="0" r="9525" b="0"/>
+            <wp:docPr id="22" name="Picture 22"/>
+            <wp:cNvGraphicFramePr>
+              <a:graphicFrameLocks xmlns:a="http://schemas.openxmlformats.org/drawingml/2006/main" noChangeAspect="1"/>
+            </wp:cNvGraphicFramePr>
+            <a:graphic xmlns:a="http://schemas.openxmlformats.org/drawingml/2006/main">
+              <a:graphicData uri="http://schemas.openxmlformats.org/drawingml/2006/picture">
+                <pic:pic xmlns:pic="http://schemas.openxmlformats.org/drawingml/2006/picture">
+                  <pic:nvPicPr>
+                    <pic:cNvPr id="1" name=""/>
+                    <pic:cNvPicPr/>
+                  </pic:nvPicPr>
+                  <pic:blipFill>
+                    <a:blip r:embed="rId20"/>
+                    <a:stretch>
+                      <a:fillRect/>
+                    </a:stretch>
+                  </pic:blipFill>
+                  <pic:spPr>
+                    <a:xfrm>
+                      <a:off x="0" y="0"/>
+                      <a:ext cx="5457825" cy="6515100"/>
+                    </a:xfrm>
+                    <a:prstGeom prst="rect">
+                      <a:avLst/>
+                    </a:prstGeom>
+                  </pic:spPr>
+                </pic:pic>
+              </a:graphicData>
+            </a:graphic>
+          </wp:inline>
+        </w:drawing>
+      </w:r>
+    </w:p>
+    <w:p>
+      <w:pPr>
+        <w:spacing w:line="360" w:lineRule="auto"/>
+        <w:jc w:val="center"/>
+        <w:rPr>
+          <w:sz w:val="28"/>
+          <w:szCs w:val="28"/>
+        </w:rPr>
+      </w:pPr>
+      <w:r>
+        <w:rPr>
+          <w:sz w:val="28"/>
+          <w:szCs w:val="28"/>
+        </w:rPr>
+        <w:t xml:space="preserve">Рисунок 14 – </w:t>
+      </w:r>
+      <w:r>
+        <w:rPr>
+          <w:sz w:val="28"/>
+          <w:szCs w:val="28"/>
+        </w:rPr>
+        <w:t>Вивід статистики виконаної генерації</w:t>
+      </w:r>
+    </w:p>
+    <w:p>
+      <w:pPr>
+        <w:spacing w:line="360" w:lineRule="auto"/>
+        <w:jc w:val="center"/>
+        <w:rPr>
+          <w:sz w:val="28"/>
+          <w:szCs w:val="28"/>
+        </w:rPr>
+      </w:pPr>
+      <w:r>
+        <w:rPr>
+          <w:noProof/>
+        </w:rPr>
+        <w:lastRenderedPageBreak/>
+        <w:drawing>
+          <wp:inline distT="0" distB="0" distL="0" distR="0" wp14:anchorId="2CF8C3B6" wp14:editId="0B0B57CD">
+            <wp:extent cx="4637662" cy="7905750"/>
+            <wp:effectExtent l="0" t="0" r="0" b="0"/>
+            <wp:docPr id="23" name="Picture 23"/>
+            <wp:cNvGraphicFramePr>
+              <a:graphicFrameLocks xmlns:a="http://schemas.openxmlformats.org/drawingml/2006/main" noChangeAspect="1"/>
+            </wp:cNvGraphicFramePr>
+            <a:graphic xmlns:a="http://schemas.openxmlformats.org/drawingml/2006/main">
+              <a:graphicData uri="http://schemas.openxmlformats.org/drawingml/2006/picture">
+                <pic:pic xmlns:pic="http://schemas.openxmlformats.org/drawingml/2006/picture">
+                  <pic:nvPicPr>
+                    <pic:cNvPr id="1" name=""/>
+                    <pic:cNvPicPr/>
+                  </pic:nvPicPr>
+                  <pic:blipFill>
+                    <a:blip r:embed="rId21"/>
+                    <a:stretch>
+                      <a:fillRect/>
+                    </a:stretch>
+                  </pic:blipFill>
+                  <pic:spPr>
+                    <a:xfrm>
+                      <a:off x="0" y="0"/>
+                      <a:ext cx="4644524" cy="7917448"/>
+                    </a:xfrm>
+                    <a:prstGeom prst="rect">
+                      <a:avLst/>
+                    </a:prstGeom>
+                  </pic:spPr>
+                </pic:pic>
+              </a:graphicData>
+            </a:graphic>
+          </wp:inline>
+        </w:drawing>
+      </w:r>
+    </w:p>
+    <w:p>
+      <w:pPr>
+        <w:spacing w:line="360" w:lineRule="auto"/>
+        <w:jc w:val="center"/>
+        <w:rPr>
+          <w:sz w:val="28"/>
+          <w:szCs w:val="28"/>
+        </w:rPr>
+      </w:pPr>
+      <w:r>
+        <w:rPr>
+          <w:sz w:val="28"/>
+          <w:szCs w:val="28"/>
+        </w:rPr>
+        <w:t xml:space="preserve">Рисунок 15 – </w:t>
+      </w:r>
+      <w:r>
+        <w:rPr>
+          <w:sz w:val="28"/>
+          <w:szCs w:val="28"/>
+        </w:rPr>
+        <w:t>Згенеровані діаграми розподілу. Частина 1</w:t>
+      </w:r>
+    </w:p>
+    <w:p>
+      <w:pPr>
+        <w:spacing w:line="360" w:lineRule="auto"/>
+        <w:jc w:val="center"/>
+        <w:rPr>
+          <w:sz w:val="28"/>
+          <w:szCs w:val="28"/>
+        </w:rPr>
+      </w:pPr>
+      <w:r>
+        <w:rPr>
+          <w:noProof/>
+        </w:rPr>
+        <w:lastRenderedPageBreak/>
+        <w:drawing>
+          <wp:inline distT="0" distB="0" distL="0" distR="0" wp14:anchorId="214D9FDB" wp14:editId="09F7F327">
+            <wp:extent cx="4346746" cy="7305675"/>
+            <wp:effectExtent l="0" t="0" r="0" b="0"/>
+            <wp:docPr id="24" name="Picture 24"/>
+            <wp:cNvGraphicFramePr>
+              <a:graphicFrameLocks xmlns:a="http://schemas.openxmlformats.org/drawingml/2006/main" noChangeAspect="1"/>
+            </wp:cNvGraphicFramePr>
+            <a:graphic xmlns:a="http://schemas.openxmlformats.org/drawingml/2006/main">
+              <a:graphicData uri="http://schemas.openxmlformats.org/drawingml/2006/picture">
+                <pic:pic xmlns:pic="http://schemas.openxmlformats.org/drawingml/2006/picture">
+                  <pic:nvPicPr>
+                    <pic:cNvPr id="1" name=""/>
+                    <pic:cNvPicPr/>
+                  </pic:nvPicPr>
+                  <pic:blipFill>
+                    <a:blip r:embed="rId22"/>
+                    <a:stretch>
+                      <a:fillRect/>
+                    </a:stretch>
+                  </pic:blipFill>
+                  <pic:spPr>
+                    <a:xfrm>
+                      <a:off x="0" y="0"/>
+                      <a:ext cx="4347764" cy="7307386"/>
+                    </a:xfrm>
+                    <a:prstGeom prst="rect">
+                      <a:avLst/>
+                    </a:prstGeom>
+                  </pic:spPr>
+                </pic:pic>
+              </a:graphicData>
+            </a:graphic>
+          </wp:inline>
+        </w:drawing>
+      </w:r>
+    </w:p>
+    <w:p>
+      <w:pPr>
+        <w:spacing w:line="360" w:lineRule="auto"/>
+        <w:jc w:val="center"/>
+        <w:rPr>
+          <w:sz w:val="28"/>
+          <w:szCs w:val="28"/>
+        </w:rPr>
+      </w:pPr>
+      <w:r>
+        <w:rPr>
+          <w:sz w:val="28"/>
+          <w:szCs w:val="28"/>
+        </w:rPr>
+        <w:t xml:space="preserve">Рисунок 16 - </w:t>
+      </w:r>
+      <w:r>
+        <w:rPr>
+          <w:sz w:val="28"/>
+          <w:szCs w:val="28"/>
+        </w:rPr>
+        <w:t xml:space="preserve">Згенеровані діаграми розподілу. Частина </w:t>
+      </w:r>
+      <w:r>
+        <w:rPr>
+          <w:sz w:val="28"/>
+          <w:szCs w:val="28"/>
+        </w:rPr>
+        <w:t>2</w:t>
       </w:r>
     </w:p>
     <w:p>
@@ -4018,14 +4949,14 @@
         </w:rPr>
         <w:t xml:space="preserve">Посилання на репозиторій з кодом: </w:t>
       </w:r>
-      <w:hyperlink r:id="rId13" w:history="1">
+      <w:hyperlink r:id="rId23" w:history="1">
         <w:r>
           <w:rPr>
             <w:rStyle w:val="Hyperlink"/>
             <w:sz w:val="28"/>
             <w:szCs w:val="28"/>
           </w:rPr>
-          <w:t>https://github.com/I-delver-I/system-modell</w:t>
+          <w:t>https://github.com/I-d</w:t>
         </w:r>
         <w:r>
           <w:rPr>
@@ -4033,7 +4964,7 @@
             <w:sz w:val="28"/>
             <w:szCs w:val="28"/>
           </w:rPr>
-          <w:t>i</w:t>
+          <w:t>e</w:t>
         </w:r>
         <w:r>
           <w:rPr>
@@ -4041,7 +4972,7 @@
             <w:sz w:val="28"/>
             <w:szCs w:val="28"/>
           </w:rPr>
-          <w:t>ng</w:t>
+          <w:t>lver-I/system-modelling</w:t>
         </w:r>
       </w:hyperlink>
       <w:r>
@@ -4070,6 +5001,7 @@
           <w:sz w:val="32"/>
           <w:szCs w:val="32"/>
         </w:rPr>
+        <w:lastRenderedPageBreak/>
         <w:t>Висновок</w:t>
       </w:r>
     </w:p>
@@ -4090,7 +5022,6 @@
           <w:szCs w:val="28"/>
           <w:lang w:val="en-US"/>
         </w:rPr>
-        <w:lastRenderedPageBreak/>
         <w:t xml:space="preserve">У </w:t>
       </w:r>
       <w:proofErr w:type="spellStart"/>
@@ -6706,6 +7637,7 @@
   <w:style w:type="character" w:default="1" w:styleId="DefaultParagraphFont">
     <w:name w:val="Default Paragraph Font"/>
     <w:uiPriority w:val="1"/>
+    <w:semiHidden/>
     <w:unhideWhenUsed/>
   </w:style>
   <w:style w:type="table" w:default="1" w:styleId="TableNormal">

</xml_diff>